<commit_message>
Updated color rgb code
</commit_message>
<xml_diff>
--- a/ReasonTheme.docx
+++ b/ReasonTheme.docx
@@ -502,31 +502,376 @@
       </w:r>
       <w:r>
         <w:rPr>
+          <w:rStyle w:val="NormalTok"/>
+        </w:rPr>
+        <w:t xml:space="preserve">rgb1 &lt;-</w:t>
+      </w:r>
+      <w:r>
+        <w:rPr>
+          <w:rStyle w:val="StringTok"/>
+        </w:rPr>
+        <w:t xml:space="preserve"> </w:t>
+      </w:r>
+      <w:r>
+        <w:rPr>
+          <w:rStyle w:val="KeywordTok"/>
+        </w:rPr>
+        <w:t xml:space="preserve">col2rgb</w:t>
+      </w:r>
+      <w:r>
+        <w:rPr>
+          <w:rStyle w:val="NormalTok"/>
+        </w:rPr>
+        <w:t xml:space="preserve">(palette_reason</w:t>
+      </w:r>
+      <w:r>
+        <w:rPr>
+          <w:rStyle w:val="OperatorTok"/>
+        </w:rPr>
+        <w:t xml:space="preserve">$</w:t>
+      </w:r>
+      <w:r>
+        <w:rPr>
+          <w:rStyle w:val="NormalTok"/>
+        </w:rPr>
+        <w:t xml:space="preserve">SatBlue, </w:t>
+      </w:r>
+      <w:r>
+        <w:rPr>
+          <w:rStyle w:val="DataTypeTok"/>
+        </w:rPr>
+        <w:t xml:space="preserve">alpha =</w:t>
+      </w:r>
+      <w:r>
+        <w:rPr>
+          <w:rStyle w:val="NormalTok"/>
+        </w:rPr>
+        <w:t xml:space="preserve"> </w:t>
+      </w:r>
+      <w:r>
+        <w:rPr>
+          <w:rStyle w:val="OtherTok"/>
+        </w:rPr>
+        <w:t xml:space="preserve">FALSE</w:t>
+      </w:r>
+      <w:r>
+        <w:rPr>
+          <w:rStyle w:val="NormalTok"/>
+        </w:rPr>
+        <w:t xml:space="preserve">)</w:t>
+      </w:r>
+      <w:r>
+        <w:rPr>
+          <w:rStyle w:val="OperatorTok"/>
+        </w:rPr>
+        <w:t xml:space="preserve">/</w:t>
+      </w:r>
+      <w:r>
+        <w:rPr>
+          <w:rStyle w:val="DecValTok"/>
+        </w:rPr>
+        <w:t xml:space="preserve">255</w:t>
+      </w:r>
+      <w:r>
+        <w:br w:type="textWrapping"/>
+      </w:r>
+      <w:r>
+        <w:rPr>
+          <w:rStyle w:val="NormalTok"/>
+        </w:rPr>
+        <w:t xml:space="preserve">rgb1</w:t>
+      </w:r>
+    </w:p>
+    <w:p>
+      <w:pPr>
+        <w:pStyle w:val="SourceCode"/>
+      </w:pPr>
+      <w:r>
+        <w:rPr>
+          <w:rStyle w:val="VerbatimChar"/>
+        </w:rPr>
+        <w:t xml:space="preserve">##       [,1]</w:t>
+      </w:r>
+      <w:r>
+        <w:br w:type="textWrapping"/>
+      </w:r>
+      <w:r>
+        <w:rPr>
+          <w:rStyle w:val="VerbatimChar"/>
+        </w:rPr>
+        <w:t xml:space="preserve">## red    0.2</w:t>
+      </w:r>
+      <w:r>
+        <w:br w:type="textWrapping"/>
+      </w:r>
+      <w:r>
+        <w:rPr>
+          <w:rStyle w:val="VerbatimChar"/>
+        </w:rPr>
+        <w:t xml:space="preserve">## green  0.4</w:t>
+      </w:r>
+      <w:r>
+        <w:br w:type="textWrapping"/>
+      </w:r>
+      <w:r>
+        <w:rPr>
+          <w:rStyle w:val="VerbatimChar"/>
+        </w:rPr>
+        <w:t xml:space="preserve">## blue   0.8</w:t>
+      </w:r>
+    </w:p>
+    <w:p>
+      <w:pPr>
+        <w:pStyle w:val="SourceCode"/>
+      </w:pPr>
+      <w:r>
+        <w:rPr>
+          <w:rStyle w:val="KeywordTok"/>
+        </w:rPr>
+        <w:t xml:space="preserve">rownames</w:t>
+      </w:r>
+      <w:r>
+        <w:rPr>
+          <w:rStyle w:val="NormalTok"/>
+        </w:rPr>
+        <w:t xml:space="preserve">(rgb1) &lt;-</w:t>
+      </w:r>
+      <w:r>
+        <w:rPr>
+          <w:rStyle w:val="StringTok"/>
+        </w:rPr>
+        <w:t xml:space="preserve"> </w:t>
+      </w:r>
+      <w:r>
+        <w:rPr>
+          <w:rStyle w:val="KeywordTok"/>
+        </w:rPr>
+        <w:t xml:space="preserve">c</w:t>
+      </w:r>
+      <w:r>
+        <w:rPr>
+          <w:rStyle w:val="NormalTok"/>
+        </w:rPr>
+        <w:t xml:space="preserve">(</w:t>
+      </w:r>
+      <w:r>
+        <w:rPr>
+          <w:rStyle w:val="StringTok"/>
+        </w:rPr>
+        <w:t xml:space="preserve">"red"</w:t>
+      </w:r>
+      <w:r>
+        <w:rPr>
+          <w:rStyle w:val="NormalTok"/>
+        </w:rPr>
+        <w:t xml:space="preserve">, </w:t>
+      </w:r>
+      <w:r>
+        <w:rPr>
+          <w:rStyle w:val="StringTok"/>
+        </w:rPr>
+        <w:t xml:space="preserve">"green"</w:t>
+      </w:r>
+      <w:r>
+        <w:rPr>
+          <w:rStyle w:val="NormalTok"/>
+        </w:rPr>
+        <w:t xml:space="preserve">, </w:t>
+      </w:r>
+      <w:r>
+        <w:rPr>
+          <w:rStyle w:val="StringTok"/>
+        </w:rPr>
+        <w:t xml:space="preserve">"blue"</w:t>
+      </w:r>
+      <w:r>
+        <w:rPr>
+          <w:rStyle w:val="NormalTok"/>
+        </w:rPr>
+        <w:t xml:space="preserve">)</w:t>
+      </w:r>
+      <w:r>
+        <w:br w:type="textWrapping"/>
+      </w:r>
+      <w:r>
+        <w:rPr>
+          <w:rStyle w:val="NormalTok"/>
+        </w:rPr>
+        <w:t xml:space="preserve">ColorName &lt;-</w:t>
+      </w:r>
+      <w:r>
+        <w:rPr>
+          <w:rStyle w:val="StringTok"/>
+        </w:rPr>
+        <w:t xml:space="preserve"> </w:t>
+      </w:r>
+      <w:r>
+        <w:rPr>
+          <w:rStyle w:val="KeywordTok"/>
+        </w:rPr>
+        <w:t xml:space="preserve">rgb</w:t>
+      </w:r>
+      <w:r>
+        <w:rPr>
+          <w:rStyle w:val="NormalTok"/>
+        </w:rPr>
+        <w:t xml:space="preserve">(rgb1[</w:t>
+      </w:r>
+      <w:r>
+        <w:rPr>
+          <w:rStyle w:val="DecValTok"/>
+        </w:rPr>
+        <w:t xml:space="preserve">1</w:t>
+      </w:r>
+      <w:r>
+        <w:rPr>
+          <w:rStyle w:val="NormalTok"/>
+        </w:rPr>
+        <w:t xml:space="preserve">],rgb1[</w:t>
+      </w:r>
+      <w:r>
+        <w:rPr>
+          <w:rStyle w:val="DecValTok"/>
+        </w:rPr>
+        <w:t xml:space="preserve">2</w:t>
+      </w:r>
+      <w:r>
+        <w:rPr>
+          <w:rStyle w:val="NormalTok"/>
+        </w:rPr>
+        <w:t xml:space="preserve">],rgb1[</w:t>
+      </w:r>
+      <w:r>
+        <w:rPr>
+          <w:rStyle w:val="DecValTok"/>
+        </w:rPr>
+        <w:t xml:space="preserve">3</w:t>
+      </w:r>
+      <w:r>
+        <w:rPr>
+          <w:rStyle w:val="NormalTok"/>
+        </w:rPr>
+        <w:t xml:space="preserve">])</w:t>
+      </w:r>
+      <w:r>
+        <w:br w:type="textWrapping"/>
+      </w:r>
+      <w:r>
+        <w:rPr>
+          <w:rStyle w:val="NormalTok"/>
+        </w:rPr>
+        <w:t xml:space="preserve">ColorName</w:t>
+      </w:r>
+    </w:p>
+    <w:p>
+      <w:pPr>
+        <w:pStyle w:val="SourceCode"/>
+      </w:pPr>
+      <w:r>
+        <w:rPr>
+          <w:rStyle w:val="VerbatimChar"/>
+        </w:rPr>
+        <w:t xml:space="preserve">## [1] "#3366CC"</w:t>
+      </w:r>
+    </w:p>
+    <w:p>
+      <w:pPr>
+        <w:pStyle w:val="SourceCode"/>
+      </w:pPr>
+      <w:r>
+        <w:rPr>
           <w:rStyle w:val="CommentTok"/>
         </w:rPr>
-        <w:t xml:space="preserve">#rgb1 &lt;- col2rgb(colors$SatBlue, alpha = FALSE)/255</w:t>
-      </w:r>
-      <w:r>
-        <w:br w:type="textWrapping"/>
-      </w:r>
-      <w:r>
-        <w:rPr>
-          <w:rStyle w:val="CommentTok"/>
-        </w:rPr>
-        <w:t xml:space="preserve">#rownames(rgb1) &lt;- c("red", "green", "blue")</w:t>
-      </w:r>
-      <w:r>
-        <w:br w:type="textWrapping"/>
-      </w:r>
-      <w:r>
-        <w:rPr>
-          <w:rStyle w:val="CommentTok"/>
-        </w:rPr>
-        <w:t xml:space="preserve">#ColorName &lt;- rgb(rgb1[1],rgb1[2],rgb1[3])</w:t>
-      </w:r>
-      <w:r>
-        <w:br w:type="textWrapping"/>
-      </w:r>
+        <w:t xml:space="preserve">#Customize color code</w:t>
+      </w:r>
+      <w:r>
+        <w:br w:type="textWrapping"/>
+      </w:r>
+      <w:r>
+        <w:rPr>
+          <w:rStyle w:val="NormalTok"/>
+        </w:rPr>
+        <w:t xml:space="preserve">ColorName2 &lt;-</w:t>
+      </w:r>
+      <w:r>
+        <w:rPr>
+          <w:rStyle w:val="StringTok"/>
+        </w:rPr>
+        <w:t xml:space="preserve"> </w:t>
+      </w:r>
+      <w:r>
+        <w:rPr>
+          <w:rStyle w:val="KeywordTok"/>
+        </w:rPr>
+        <w:t xml:space="preserve">rgb</w:t>
+      </w:r>
+      <w:r>
+        <w:rPr>
+          <w:rStyle w:val="NormalTok"/>
+        </w:rPr>
+        <w:t xml:space="preserve">(</w:t>
+      </w:r>
+      <w:r>
+        <w:rPr>
+          <w:rStyle w:val="FloatTok"/>
+        </w:rPr>
+        <w:t xml:space="preserve">0.1</w:t>
+      </w:r>
+      <w:r>
+        <w:rPr>
+          <w:rStyle w:val="NormalTok"/>
+        </w:rPr>
+        <w:t xml:space="preserve">,</w:t>
+      </w:r>
+      <w:r>
+        <w:rPr>
+          <w:rStyle w:val="FloatTok"/>
+        </w:rPr>
+        <w:t xml:space="preserve">0.5</w:t>
+      </w:r>
+      <w:r>
+        <w:rPr>
+          <w:rStyle w:val="NormalTok"/>
+        </w:rPr>
+        <w:t xml:space="preserve">,</w:t>
+      </w:r>
+      <w:r>
+        <w:rPr>
+          <w:rStyle w:val="FloatTok"/>
+        </w:rPr>
+        <w:t xml:space="preserve">0.8</w:t>
+      </w:r>
+      <w:r>
+        <w:rPr>
+          <w:rStyle w:val="NormalTok"/>
+        </w:rPr>
+        <w:t xml:space="preserve">)</w:t>
+      </w:r>
+      <w:r>
+        <w:br w:type="textWrapping"/>
+      </w:r>
+      <w:r>
+        <w:rPr>
+          <w:rStyle w:val="NormalTok"/>
+        </w:rPr>
+        <w:t xml:space="preserve">ColorName2</w:t>
+      </w:r>
+    </w:p>
+    <w:p>
+      <w:pPr>
+        <w:pStyle w:val="SourceCode"/>
+      </w:pPr>
+      <w:r>
+        <w:rPr>
+          <w:rStyle w:val="VerbatimChar"/>
+        </w:rPr>
+        <w:t xml:space="preserve">## [1] "#1A80CC"</w:t>
+      </w:r>
+    </w:p>
+    <w:p>
+      <w:pPr>
+        <w:pStyle w:val="SourceCode"/>
+      </w:pPr>
       <w:r>
         <w:rPr>
           <w:rStyle w:val="CommentTok"/>
@@ -1607,9 +1952,9 @@
       <w:pPr>
         <w:pStyle w:val="Heading2"/>
       </w:pPr>
-      <w:bookmarkStart w:id="33" w:name="what-you-have-to-specify-in-ggplo"/>
-      <w:r>
-        <w:t xml:space="preserve">What you have to specify in ggplo():</w:t>
+      <w:bookmarkStart w:id="33" w:name="what-you-have-to-specify-in-ggplot-after-setting-reason-theme-when-you-graph-somthing-in-r"/>
+      <w:r>
+        <w:t xml:space="preserve">What you have to specify in ggplot(), after setting Reason theme, when you graph somthing in R:</w:t>
       </w:r>
       <w:bookmarkEnd w:id="33"/>
     </w:p>
@@ -1618,13 +1963,25 @@
         <w:pStyle w:val="FirstParagraph"/>
       </w:pPr>
       <w:r>
-        <w:t xml:space="preserve">##Data to graph</w:t>
+        <w:t xml:space="preserve">##Data to use for the graph</w:t>
       </w:r>
       <w:r>
         <w:t xml:space="preserve"> </w:t>
       </w:r>
       <w:r>
         <w:t xml:space="preserve">##Y-axis &amp; X-axis scales</w:t>
+      </w:r>
+      <w:r>
+        <w:t xml:space="preserve"> </w:t>
+      </w:r>
+      <w:r>
+        <w:t xml:space="preserve">##Y-axis &amp; X-axis limits</w:t>
+      </w:r>
+      <w:r>
+        <w:t xml:space="preserve"> </w:t>
+      </w:r>
+      <w:r>
+        <w:t xml:space="preserve">##Colors</w:t>
       </w:r>
       <w:r>
         <w:t xml:space="preserve"> </w:t>

</xml_diff>

<commit_message>
Added modified version of the debtPlot (with title + grid lines)
</commit_message>
<xml_diff>
--- a/ReasonTheme.docx
+++ b/ReasonTheme.docx
@@ -1659,46 +1659,7 @@
         <w:t xml:space="preserve"> </w:t>
       </w:r>
       <w:r>
-        <w:drawing>
-          <wp:inline>
-            <wp:extent cx="5334000" cy="3487102"/>
-            <wp:effectExtent b="0" l="0" r="0" t="0"/>
-            <wp:docPr descr="Latest Modified Debt Plot - PERSI" title="" id="1" name="Picture"/>
-            <a:graphic>
-              <a:graphicData uri="http://schemas.openxmlformats.org/drawingml/2006/picture">
-                <pic:pic>
-                  <pic:nvPicPr>
-                    <pic:cNvPr descr="graphs/PERSI.debptPlot2.jpeg" id="0" name="Picture"/>
-                    <pic:cNvPicPr>
-                      <a:picLocks noChangeArrowheads="1" noChangeAspect="1"/>
-                    </pic:cNvPicPr>
-                  </pic:nvPicPr>
-                  <pic:blipFill>
-                    <a:blip r:embed="rId36"/>
-                    <a:stretch>
-                      <a:fillRect/>
-                    </a:stretch>
-                  </pic:blipFill>
-                  <pic:spPr bwMode="auto">
-                    <a:xfrm>
-                      <a:off x="0" y="0"/>
-                      <a:ext cx="5334000" cy="3487102"/>
-                    </a:xfrm>
-                    <a:prstGeom prst="rect">
-                      <a:avLst/>
-                    </a:prstGeom>
-                    <a:noFill/>
-                    <a:ln w="9525">
-                      <a:noFill/>
-                      <a:headEnd/>
-                      <a:tailEnd/>
-                    </a:ln>
-                  </pic:spPr>
-                </pic:pic>
-              </a:graphicData>
-            </a:graphic>
-          </wp:inline>
-        </w:drawing>
+        <w:t xml:space="preserve">Latest Modified Debt Plot - PERSI</w:t>
       </w:r>
     </w:p>
     <w:p>

</xml_diff>

<commit_message>
Updated R Style Guide
</commit_message>
<xml_diff>
--- a/ReasonTheme.docx
+++ b/ReasonTheme.docx
@@ -2423,7 +2423,7 @@
       <w:r>
         <w:drawing>
           <wp:inline>
-            <wp:extent cx="5334000" cy="3487102"/>
+            <wp:extent cx="5334000" cy="4861875"/>
             <wp:effectExtent b="0" l="0" r="0" t="0"/>
             <wp:docPr descr="Latest Modified Debt Plot - PERSI" title="" id="1" name="Picture"/>
             <a:graphic>
@@ -2444,7 +2444,7 @@
                   <pic:spPr bwMode="auto">
                     <a:xfrm>
                       <a:off x="0" y="0"/>
-                      <a:ext cx="5334000" cy="3487102"/>
+                      <a:ext cx="5334000" cy="4861875"/>
                     </a:xfrm>
                     <a:prstGeom prst="rect">
                       <a:avLst/>

</xml_diff>

<commit_message>
Uploaded PERSI Inv.Returns graph.
</commit_message>
<xml_diff>
--- a/ReasonTheme.docx
+++ b/ReasonTheme.docx
@@ -132,6 +132,15 @@
         <w:br w:type="textWrapping"/>
       </w:r>
       <w:r>
+        <w:rPr>
+          <w:rStyle w:val="CommentTok"/>
+        </w:rPr>
+        <w:t xml:space="preserve">#https://www.rapidtables.com/web/color/Web_Safe.html</w:t>
+      </w:r>
+      <w:r>
+        <w:br w:type="textWrapping"/>
+      </w:r>
+      <w:r>
         <w:br w:type="textWrapping"/>
       </w:r>
       <w:r>
@@ -204,6 +213,72 @@
         <w:rPr>
           <w:rStyle w:val="DataTypeTok"/>
         </w:rPr>
+        <w:t xml:space="preserve">Yellow =</w:t>
+      </w:r>
+      <w:r>
+        <w:rPr>
+          <w:rStyle w:val="NormalTok"/>
+        </w:rPr>
+        <w:t xml:space="preserve"> </w:t>
+      </w:r>
+      <w:r>
+        <w:rPr>
+          <w:rStyle w:val="StringTok"/>
+        </w:rPr>
+        <w:t xml:space="preserve">"#FFCC33"</w:t>
+      </w:r>
+      <w:r>
+        <w:rPr>
+          <w:rStyle w:val="NormalTok"/>
+        </w:rPr>
+        <w:t xml:space="preserve">, </w:t>
+      </w:r>
+      <w:r>
+        <w:br w:type="textWrapping"/>
+      </w:r>
+      <w:r>
+        <w:rPr>
+          <w:rStyle w:val="NormalTok"/>
+        </w:rPr>
+        <w:t xml:space="preserve">  </w:t>
+      </w:r>
+      <w:r>
+        <w:rPr>
+          <w:rStyle w:val="DataTypeTok"/>
+        </w:rPr>
+        <w:t xml:space="preserve">LightOrange =</w:t>
+      </w:r>
+      <w:r>
+        <w:rPr>
+          <w:rStyle w:val="NormalTok"/>
+        </w:rPr>
+        <w:t xml:space="preserve"> </w:t>
+      </w:r>
+      <w:r>
+        <w:rPr>
+          <w:rStyle w:val="StringTok"/>
+        </w:rPr>
+        <w:t xml:space="preserve">"#FF9933"</w:t>
+      </w:r>
+      <w:r>
+        <w:rPr>
+          <w:rStyle w:val="NormalTok"/>
+        </w:rPr>
+        <w:t xml:space="preserve">,</w:t>
+      </w:r>
+      <w:r>
+        <w:br w:type="textWrapping"/>
+      </w:r>
+      <w:r>
+        <w:rPr>
+          <w:rStyle w:val="NormalTok"/>
+        </w:rPr>
+        <w:t xml:space="preserve">  </w:t>
+      </w:r>
+      <w:r>
+        <w:rPr>
+          <w:rStyle w:val="DataTypeTok"/>
+        </w:rPr>
         <w:t xml:space="preserve">DarkGrey =</w:t>
       </w:r>
       <w:r>
@@ -282,7 +357,7 @@
         <w:rPr>
           <w:rStyle w:val="StringTok"/>
         </w:rPr>
-        <w:t xml:space="preserve">"#1696d2"</w:t>
+        <w:t xml:space="preserve">"#0066CC"</w:t>
       </w:r>
       <w:r>
         <w:rPr>
@@ -336,6 +411,39 @@
         <w:rPr>
           <w:rStyle w:val="DataTypeTok"/>
         </w:rPr>
+        <w:t xml:space="preserve">LightBlue =</w:t>
+      </w:r>
+      <w:r>
+        <w:rPr>
+          <w:rStyle w:val="NormalTok"/>
+        </w:rPr>
+        <w:t xml:space="preserve"> </w:t>
+      </w:r>
+      <w:r>
+        <w:rPr>
+          <w:rStyle w:val="StringTok"/>
+        </w:rPr>
+        <w:t xml:space="preserve">"#3399CC"</w:t>
+      </w:r>
+      <w:r>
+        <w:rPr>
+          <w:rStyle w:val="NormalTok"/>
+        </w:rPr>
+        <w:t xml:space="preserve">, </w:t>
+      </w:r>
+      <w:r>
+        <w:br w:type="textWrapping"/>
+      </w:r>
+      <w:r>
+        <w:rPr>
+          <w:rStyle w:val="NormalTok"/>
+        </w:rPr>
+        <w:t xml:space="preserve">  </w:t>
+      </w:r>
+      <w:r>
+        <w:rPr>
+          <w:rStyle w:val="DataTypeTok"/>
+        </w:rPr>
         <w:t xml:space="preserve">Yellow =</w:t>
       </w:r>
       <w:r>
@@ -381,7 +489,7 @@
         <w:rPr>
           <w:rStyle w:val="StringTok"/>
         </w:rPr>
-        <w:t xml:space="preserve">"#3399CC"</w:t>
+        <w:t xml:space="preserve">"#66B2FF"</w:t>
       </w:r>
       <w:r>
         <w:rPr>
@@ -453,34 +561,305 @@
         <w:rPr>
           <w:rStyle w:val="NormalTok"/>
         </w:rPr>
+        <w:t xml:space="preserve">,</w:t>
+      </w:r>
+      <w:r>
+        <w:br w:type="textWrapping"/>
+      </w:r>
+      <w:r>
+        <w:rPr>
+          <w:rStyle w:val="NormalTok"/>
+        </w:rPr>
+        <w:t xml:space="preserve">  </w:t>
+      </w:r>
+      <w:r>
+        <w:rPr>
+          <w:rStyle w:val="DataTypeTok"/>
+        </w:rPr>
+        <w:t xml:space="preserve">LightGreen =</w:t>
+      </w:r>
+      <w:r>
+        <w:rPr>
+          <w:rStyle w:val="NormalTok"/>
+        </w:rPr>
+        <w:t xml:space="preserve"> </w:t>
+      </w:r>
+      <w:r>
+        <w:rPr>
+          <w:rStyle w:val="StringTok"/>
+        </w:rPr>
+        <w:t xml:space="preserve">"#00CC66"</w:t>
+      </w:r>
+      <w:r>
+        <w:rPr>
+          <w:rStyle w:val="NormalTok"/>
+        </w:rPr>
+        <w:t xml:space="preserve">,</w:t>
+      </w:r>
+      <w:r>
+        <w:br w:type="textWrapping"/>
+      </w:r>
+      <w:r>
+        <w:rPr>
+          <w:rStyle w:val="NormalTok"/>
+        </w:rPr>
+        <w:t xml:space="preserve">  </w:t>
+      </w:r>
+      <w:r>
+        <w:rPr>
+          <w:rStyle w:val="DataTypeTok"/>
+        </w:rPr>
+        <w:t xml:space="preserve">Red =</w:t>
+      </w:r>
+      <w:r>
+        <w:rPr>
+          <w:rStyle w:val="NormalTok"/>
+        </w:rPr>
+        <w:t xml:space="preserve"> </w:t>
+      </w:r>
+      <w:r>
+        <w:rPr>
+          <w:rStyle w:val="StringTok"/>
+        </w:rPr>
+        <w:t xml:space="preserve">"#CC0000"</w:t>
+      </w:r>
+      <w:r>
+        <w:rPr>
+          <w:rStyle w:val="NormalTok"/>
+        </w:rPr>
+        <w:t xml:space="preserve">,</w:t>
+      </w:r>
+      <w:r>
+        <w:br w:type="textWrapping"/>
+      </w:r>
+      <w:r>
+        <w:rPr>
+          <w:rStyle w:val="NormalTok"/>
+        </w:rPr>
+        <w:t xml:space="preserve">  </w:t>
+      </w:r>
+      <w:r>
+        <w:rPr>
+          <w:rStyle w:val="DataTypeTok"/>
+        </w:rPr>
+        <w:t xml:space="preserve">LightRed =</w:t>
+      </w:r>
+      <w:r>
+        <w:rPr>
+          <w:rStyle w:val="NormalTok"/>
+        </w:rPr>
+        <w:t xml:space="preserve"> </w:t>
+      </w:r>
+      <w:r>
+        <w:rPr>
+          <w:rStyle w:val="StringTok"/>
+        </w:rPr>
+        <w:t xml:space="preserve">"#FF0000"</w:t>
+      </w:r>
+      <w:r>
+        <w:rPr>
+          <w:rStyle w:val="NormalTok"/>
+        </w:rPr>
+        <w:t xml:space="preserve">)</w:t>
+      </w:r>
+      <w:r>
+        <w:br w:type="textWrapping"/>
+      </w:r>
+      <w:r>
+        <w:br w:type="textWrapping"/>
+      </w:r>
+      <w:r>
+        <w:rPr>
+          <w:rStyle w:val="CommentTok"/>
+        </w:rPr>
+        <w:t xml:space="preserve">##Convert color code to RedGreenBlue palette (with rgb())</w:t>
+      </w:r>
+      <w:r>
+        <w:br w:type="textWrapping"/>
+      </w:r>
+      <w:r>
+        <w:rPr>
+          <w:rStyle w:val="NormalTok"/>
+        </w:rPr>
+        <w:t xml:space="preserve">rgb1 &lt;-</w:t>
+      </w:r>
+      <w:r>
+        <w:rPr>
+          <w:rStyle w:val="StringTok"/>
+        </w:rPr>
+        <w:t xml:space="preserve"> </w:t>
+      </w:r>
+      <w:r>
+        <w:rPr>
+          <w:rStyle w:val="KeywordTok"/>
+        </w:rPr>
+        <w:t xml:space="preserve">col2rgb</w:t>
+      </w:r>
+      <w:r>
+        <w:rPr>
+          <w:rStyle w:val="NormalTok"/>
+        </w:rPr>
+        <w:t xml:space="preserve">(palette_reason</w:t>
+      </w:r>
+      <w:r>
+        <w:rPr>
+          <w:rStyle w:val="OperatorTok"/>
+        </w:rPr>
+        <w:t xml:space="preserve">$</w:t>
+      </w:r>
+      <w:r>
+        <w:rPr>
+          <w:rStyle w:val="NormalTok"/>
+        </w:rPr>
+        <w:t xml:space="preserve">SatBlue, </w:t>
+      </w:r>
+      <w:r>
+        <w:rPr>
+          <w:rStyle w:val="DataTypeTok"/>
+        </w:rPr>
+        <w:t xml:space="preserve">alpha =</w:t>
+      </w:r>
+      <w:r>
+        <w:rPr>
+          <w:rStyle w:val="NormalTok"/>
+        </w:rPr>
+        <w:t xml:space="preserve"> </w:t>
+      </w:r>
+      <w:r>
+        <w:rPr>
+          <w:rStyle w:val="OtherTok"/>
+        </w:rPr>
+        <w:t xml:space="preserve">FALSE</w:t>
+      </w:r>
+      <w:r>
+        <w:rPr>
+          <w:rStyle w:val="NormalTok"/>
+        </w:rPr>
+        <w:t xml:space="preserve">)</w:t>
+      </w:r>
+      <w:r>
+        <w:rPr>
+          <w:rStyle w:val="OperatorTok"/>
+        </w:rPr>
+        <w:t xml:space="preserve">/</w:t>
+      </w:r>
+      <w:r>
+        <w:rPr>
+          <w:rStyle w:val="DecValTok"/>
+        </w:rPr>
+        <w:t xml:space="preserve">255</w:t>
+      </w:r>
+      <w:r>
+        <w:br w:type="textWrapping"/>
+      </w:r>
+      <w:r>
+        <w:rPr>
+          <w:rStyle w:val="NormalTok"/>
+        </w:rPr>
+        <w:t xml:space="preserve">rgb1</w:t>
+      </w:r>
+    </w:p>
+    <w:p>
+      <w:pPr>
+        <w:pStyle w:val="SourceCode"/>
+      </w:pPr>
+      <w:r>
+        <w:rPr>
+          <w:rStyle w:val="VerbatimChar"/>
+        </w:rPr>
+        <w:t xml:space="preserve">##       [,1]</w:t>
+      </w:r>
+      <w:r>
+        <w:br w:type="textWrapping"/>
+      </w:r>
+      <w:r>
+        <w:rPr>
+          <w:rStyle w:val="VerbatimChar"/>
+        </w:rPr>
+        <w:t xml:space="preserve">## red    0.2</w:t>
+      </w:r>
+      <w:r>
+        <w:br w:type="textWrapping"/>
+      </w:r>
+      <w:r>
+        <w:rPr>
+          <w:rStyle w:val="VerbatimChar"/>
+        </w:rPr>
+        <w:t xml:space="preserve">## green  0.4</w:t>
+      </w:r>
+      <w:r>
+        <w:br w:type="textWrapping"/>
+      </w:r>
+      <w:r>
+        <w:rPr>
+          <w:rStyle w:val="VerbatimChar"/>
+        </w:rPr>
+        <w:t xml:space="preserve">## blue   0.8</w:t>
+      </w:r>
+    </w:p>
+    <w:p>
+      <w:pPr>
+        <w:pStyle w:val="SourceCode"/>
+      </w:pPr>
+      <w:r>
+        <w:rPr>
+          <w:rStyle w:val="KeywordTok"/>
+        </w:rPr>
+        <w:t xml:space="preserve">rownames</w:t>
+      </w:r>
+      <w:r>
+        <w:rPr>
+          <w:rStyle w:val="NormalTok"/>
+        </w:rPr>
+        <w:t xml:space="preserve">(rgb1) &lt;-</w:t>
+      </w:r>
+      <w:r>
+        <w:rPr>
+          <w:rStyle w:val="StringTok"/>
+        </w:rPr>
+        <w:t xml:space="preserve"> </w:t>
+      </w:r>
+      <w:r>
+        <w:rPr>
+          <w:rStyle w:val="KeywordTok"/>
+        </w:rPr>
+        <w:t xml:space="preserve">c</w:t>
+      </w:r>
+      <w:r>
+        <w:rPr>
+          <w:rStyle w:val="NormalTok"/>
+        </w:rPr>
+        <w:t xml:space="preserve">(</w:t>
+      </w:r>
+      <w:r>
+        <w:rPr>
+          <w:rStyle w:val="StringTok"/>
+        </w:rPr>
+        <w:t xml:space="preserve">"red"</w:t>
+      </w:r>
+      <w:r>
+        <w:rPr>
+          <w:rStyle w:val="NormalTok"/>
+        </w:rPr>
         <w:t xml:space="preserve">, </w:t>
       </w:r>
       <w:r>
-        <w:br w:type="textWrapping"/>
-      </w:r>
-      <w:r>
-        <w:rPr>
-          <w:rStyle w:val="NormalTok"/>
-        </w:rPr>
-        <w:t xml:space="preserve">  </w:t>
-      </w:r>
-      <w:r>
-        <w:rPr>
-          <w:rStyle w:val="DataTypeTok"/>
-        </w:rPr>
-        <w:t xml:space="preserve">Red =</w:t>
-      </w:r>
-      <w:r>
-        <w:rPr>
-          <w:rStyle w:val="NormalTok"/>
-        </w:rPr>
-        <w:t xml:space="preserve"> </w:t>
-      </w:r>
-      <w:r>
         <w:rPr>
           <w:rStyle w:val="StringTok"/>
         </w:rPr>
-        <w:t xml:space="preserve">"#CC0000"</w:t>
+        <w:t xml:space="preserve">"green"</w:t>
+      </w:r>
+      <w:r>
+        <w:rPr>
+          <w:rStyle w:val="NormalTok"/>
+        </w:rPr>
+        <w:t xml:space="preserve">, </w:t>
+      </w:r>
+      <w:r>
+        <w:rPr>
+          <w:rStyle w:val="StringTok"/>
+        </w:rPr>
+        <w:t xml:space="preserve">"blue"</w:t>
       </w:r>
       <w:r>
         <w:rPr>
@@ -493,44 +872,187 @@
       </w:r>
       <w:r>
         <w:rPr>
+          <w:rStyle w:val="NormalTok"/>
+        </w:rPr>
+        <w:t xml:space="preserve">ColorName &lt;-</w:t>
+      </w:r>
+      <w:r>
+        <w:rPr>
+          <w:rStyle w:val="StringTok"/>
+        </w:rPr>
+        <w:t xml:space="preserve"> </w:t>
+      </w:r>
+      <w:r>
+        <w:rPr>
+          <w:rStyle w:val="KeywordTok"/>
+        </w:rPr>
+        <w:t xml:space="preserve">rgb</w:t>
+      </w:r>
+      <w:r>
+        <w:rPr>
+          <w:rStyle w:val="NormalTok"/>
+        </w:rPr>
+        <w:t xml:space="preserve">(rgb1[</w:t>
+      </w:r>
+      <w:r>
+        <w:rPr>
+          <w:rStyle w:val="DecValTok"/>
+        </w:rPr>
+        <w:t xml:space="preserve">1</w:t>
+      </w:r>
+      <w:r>
+        <w:rPr>
+          <w:rStyle w:val="NormalTok"/>
+        </w:rPr>
+        <w:t xml:space="preserve">],rgb1[</w:t>
+      </w:r>
+      <w:r>
+        <w:rPr>
+          <w:rStyle w:val="DecValTok"/>
+        </w:rPr>
+        <w:t xml:space="preserve">2</w:t>
+      </w:r>
+      <w:r>
+        <w:rPr>
+          <w:rStyle w:val="NormalTok"/>
+        </w:rPr>
+        <w:t xml:space="preserve">],rgb1[</w:t>
+      </w:r>
+      <w:r>
+        <w:rPr>
+          <w:rStyle w:val="DecValTok"/>
+        </w:rPr>
+        <w:t xml:space="preserve">3</w:t>
+      </w:r>
+      <w:r>
+        <w:rPr>
+          <w:rStyle w:val="NormalTok"/>
+        </w:rPr>
+        <w:t xml:space="preserve">])</w:t>
+      </w:r>
+      <w:r>
+        <w:br w:type="textWrapping"/>
+      </w:r>
+      <w:r>
+        <w:rPr>
+          <w:rStyle w:val="NormalTok"/>
+        </w:rPr>
+        <w:t xml:space="preserve">ColorName</w:t>
+      </w:r>
+    </w:p>
+    <w:p>
+      <w:pPr>
+        <w:pStyle w:val="SourceCode"/>
+      </w:pPr>
+      <w:r>
+        <w:rPr>
+          <w:rStyle w:val="VerbatimChar"/>
+        </w:rPr>
+        <w:t xml:space="preserve">## [1] "#3366CC"</w:t>
+      </w:r>
+    </w:p>
+    <w:p>
+      <w:pPr>
+        <w:pStyle w:val="SourceCode"/>
+      </w:pPr>
+      <w:r>
+        <w:rPr>
           <w:rStyle w:val="CommentTok"/>
         </w:rPr>
-        <w:t xml:space="preserve">##Convert color code to RedGreenBlue palette (with rgb())</w:t>
-      </w:r>
-      <w:r>
-        <w:br w:type="textWrapping"/>
-      </w:r>
+        <w:t xml:space="preserve">#Customize color code</w:t>
+      </w:r>
+      <w:r>
+        <w:br w:type="textWrapping"/>
+      </w:r>
+      <w:r>
+        <w:rPr>
+          <w:rStyle w:val="NormalTok"/>
+        </w:rPr>
+        <w:t xml:space="preserve">ColorName2 &lt;-</w:t>
+      </w:r>
+      <w:r>
+        <w:rPr>
+          <w:rStyle w:val="StringTok"/>
+        </w:rPr>
+        <w:t xml:space="preserve"> </w:t>
+      </w:r>
+      <w:r>
+        <w:rPr>
+          <w:rStyle w:val="KeywordTok"/>
+        </w:rPr>
+        <w:t xml:space="preserve">rgb</w:t>
+      </w:r>
+      <w:r>
+        <w:rPr>
+          <w:rStyle w:val="NormalTok"/>
+        </w:rPr>
+        <w:t xml:space="preserve">(</w:t>
+      </w:r>
+      <w:r>
+        <w:rPr>
+          <w:rStyle w:val="FloatTok"/>
+        </w:rPr>
+        <w:t xml:space="preserve">0.1</w:t>
+      </w:r>
+      <w:r>
+        <w:rPr>
+          <w:rStyle w:val="NormalTok"/>
+        </w:rPr>
+        <w:t xml:space="preserve">,</w:t>
+      </w:r>
+      <w:r>
+        <w:rPr>
+          <w:rStyle w:val="FloatTok"/>
+        </w:rPr>
+        <w:t xml:space="preserve">0.5</w:t>
+      </w:r>
+      <w:r>
+        <w:rPr>
+          <w:rStyle w:val="NormalTok"/>
+        </w:rPr>
+        <w:t xml:space="preserve">,</w:t>
+      </w:r>
+      <w:r>
+        <w:rPr>
+          <w:rStyle w:val="FloatTok"/>
+        </w:rPr>
+        <w:t xml:space="preserve">0.8</w:t>
+      </w:r>
+      <w:r>
+        <w:rPr>
+          <w:rStyle w:val="NormalTok"/>
+        </w:rPr>
+        <w:t xml:space="preserve">)</w:t>
+      </w:r>
+      <w:r>
+        <w:br w:type="textWrapping"/>
+      </w:r>
+      <w:r>
+        <w:rPr>
+          <w:rStyle w:val="NormalTok"/>
+        </w:rPr>
+        <w:t xml:space="preserve">ColorName2</w:t>
+      </w:r>
+    </w:p>
+    <w:p>
+      <w:pPr>
+        <w:pStyle w:val="SourceCode"/>
+      </w:pPr>
+      <w:r>
+        <w:rPr>
+          <w:rStyle w:val="VerbatimChar"/>
+        </w:rPr>
+        <w:t xml:space="preserve">## [1] "#1A80CC"</w:t>
+      </w:r>
+    </w:p>
+    <w:p>
+      <w:pPr>
+        <w:pStyle w:val="SourceCode"/>
+      </w:pPr>
       <w:r>
         <w:rPr>
           <w:rStyle w:val="CommentTok"/>
         </w:rPr>
-        <w:t xml:space="preserve">#rgb1 &lt;- col2rgb(colors$SatBlue, alpha = FALSE)/255</w:t>
-      </w:r>
-      <w:r>
-        <w:br w:type="textWrapping"/>
-      </w:r>
-      <w:r>
-        <w:rPr>
-          <w:rStyle w:val="CommentTok"/>
-        </w:rPr>
-        <w:t xml:space="preserve">#rownames(rgb1) &lt;- c("red", "green", "blue")</w:t>
-      </w:r>
-      <w:r>
-        <w:br w:type="textWrapping"/>
-      </w:r>
-      <w:r>
-        <w:rPr>
-          <w:rStyle w:val="CommentTok"/>
-        </w:rPr>
-        <w:t xml:space="preserve">#ColorName &lt;- rgb(rgb1[1],rgb1[2],rgb1[3])</w:t>
-      </w:r>
-      <w:r>
-        <w:br w:type="textWrapping"/>
-      </w:r>
-      <w:r>
-        <w:rPr>
-          <w:rStyle w:val="CommentTok"/>
-        </w:rPr>
         <w:t xml:space="preserve">#######</w:t>
       </w:r>
       <w:r>
@@ -574,15 +1096,15 @@
       </w:r>
       <w:r>
         <w:rPr>
-          <w:rStyle w:val="DecValTok"/>
-        </w:rPr>
-        <w:t xml:space="preserve">8</w:t>
-      </w:r>
-      <w:r>
-        <w:rPr>
-          <w:rStyle w:val="NormalTok"/>
-        </w:rPr>
-        <w:t xml:space="preserve">)){</w:t>
+          <w:rStyle w:val="KeywordTok"/>
+        </w:rPr>
+        <w:t xml:space="preserve">length</w:t>
+      </w:r>
+      <w:r>
+        <w:rPr>
+          <w:rStyle w:val="NormalTok"/>
+        </w:rPr>
+        <w:t xml:space="preserve">(palette_reason))){</w:t>
       </w:r>
       <w:r>
         <w:br w:type="textWrapping"/>
@@ -1366,230 +1888,761 @@
           </wp:inline>
         </w:drawing>
       </w:r>
+      <w:r>
+        <w:drawing>
+          <wp:inline>
+            <wp:extent cx="1905000" cy="1524000"/>
+            <wp:effectExtent b="0" l="0" r="0" t="0"/>
+            <wp:docPr descr="" title="" id="1" name="Picture"/>
+            <a:graphic>
+              <a:graphicData uri="http://schemas.openxmlformats.org/drawingml/2006/picture">
+                <pic:pic>
+                  <pic:nvPicPr>
+                    <pic:cNvPr descr="ReasonTheme_files/figure-docx/unnamed-chunk-1-9.png" id="0" name="Picture"/>
+                    <pic:cNvPicPr>
+                      <a:picLocks noChangeArrowheads="1" noChangeAspect="1"/>
+                    </pic:cNvPicPr>
+                  </pic:nvPicPr>
+                  <pic:blipFill>
+                    <a:blip r:embed="rId29"/>
+                    <a:stretch>
+                      <a:fillRect/>
+                    </a:stretch>
+                  </pic:blipFill>
+                  <pic:spPr bwMode="auto">
+                    <a:xfrm>
+                      <a:off x="0" y="0"/>
+                      <a:ext cx="1905000" cy="1524000"/>
+                    </a:xfrm>
+                    <a:prstGeom prst="rect">
+                      <a:avLst/>
+                    </a:prstGeom>
+                    <a:noFill/>
+                    <a:ln w="9525">
+                      <a:noFill/>
+                      <a:headEnd/>
+                      <a:tailEnd/>
+                    </a:ln>
+                  </pic:spPr>
+                </pic:pic>
+              </a:graphicData>
+            </a:graphic>
+          </wp:inline>
+        </w:drawing>
+      </w:r>
+      <w:r>
+        <w:drawing>
+          <wp:inline>
+            <wp:extent cx="1905000" cy="1524000"/>
+            <wp:effectExtent b="0" l="0" r="0" t="0"/>
+            <wp:docPr descr="" title="" id="1" name="Picture"/>
+            <a:graphic>
+              <a:graphicData uri="http://schemas.openxmlformats.org/drawingml/2006/picture">
+                <pic:pic>
+                  <pic:nvPicPr>
+                    <pic:cNvPr descr="ReasonTheme_files/figure-docx/unnamed-chunk-1-10.png" id="0" name="Picture"/>
+                    <pic:cNvPicPr>
+                      <a:picLocks noChangeArrowheads="1" noChangeAspect="1"/>
+                    </pic:cNvPicPr>
+                  </pic:nvPicPr>
+                  <pic:blipFill>
+                    <a:blip r:embed="rId30"/>
+                    <a:stretch>
+                      <a:fillRect/>
+                    </a:stretch>
+                  </pic:blipFill>
+                  <pic:spPr bwMode="auto">
+                    <a:xfrm>
+                      <a:off x="0" y="0"/>
+                      <a:ext cx="1905000" cy="1524000"/>
+                    </a:xfrm>
+                    <a:prstGeom prst="rect">
+                      <a:avLst/>
+                    </a:prstGeom>
+                    <a:noFill/>
+                    <a:ln w="9525">
+                      <a:noFill/>
+                      <a:headEnd/>
+                      <a:tailEnd/>
+                    </a:ln>
+                  </pic:spPr>
+                </pic:pic>
+              </a:graphicData>
+            </a:graphic>
+          </wp:inline>
+        </w:drawing>
+      </w:r>
+      <w:r>
+        <w:drawing>
+          <wp:inline>
+            <wp:extent cx="1905000" cy="1524000"/>
+            <wp:effectExtent b="0" l="0" r="0" t="0"/>
+            <wp:docPr descr="" title="" id="1" name="Picture"/>
+            <a:graphic>
+              <a:graphicData uri="http://schemas.openxmlformats.org/drawingml/2006/picture">
+                <pic:pic>
+                  <pic:nvPicPr>
+                    <pic:cNvPr descr="ReasonTheme_files/figure-docx/unnamed-chunk-1-11.png" id="0" name="Picture"/>
+                    <pic:cNvPicPr>
+                      <a:picLocks noChangeArrowheads="1" noChangeAspect="1"/>
+                    </pic:cNvPicPr>
+                  </pic:nvPicPr>
+                  <pic:blipFill>
+                    <a:blip r:embed="rId31"/>
+                    <a:stretch>
+                      <a:fillRect/>
+                    </a:stretch>
+                  </pic:blipFill>
+                  <pic:spPr bwMode="auto">
+                    <a:xfrm>
+                      <a:off x="0" y="0"/>
+                      <a:ext cx="1905000" cy="1524000"/>
+                    </a:xfrm>
+                    <a:prstGeom prst="rect">
+                      <a:avLst/>
+                    </a:prstGeom>
+                    <a:noFill/>
+                    <a:ln w="9525">
+                      <a:noFill/>
+                      <a:headEnd/>
+                      <a:tailEnd/>
+                    </a:ln>
+                  </pic:spPr>
+                </pic:pic>
+              </a:graphicData>
+            </a:graphic>
+          </wp:inline>
+        </w:drawing>
+      </w:r>
+      <w:r>
+        <w:drawing>
+          <wp:inline>
+            <wp:extent cx="1905000" cy="1524000"/>
+            <wp:effectExtent b="0" l="0" r="0" t="0"/>
+            <wp:docPr descr="" title="" id="1" name="Picture"/>
+            <a:graphic>
+              <a:graphicData uri="http://schemas.openxmlformats.org/drawingml/2006/picture">
+                <pic:pic>
+                  <pic:nvPicPr>
+                    <pic:cNvPr descr="ReasonTheme_files/figure-docx/unnamed-chunk-1-12.png" id="0" name="Picture"/>
+                    <pic:cNvPicPr>
+                      <a:picLocks noChangeArrowheads="1" noChangeAspect="1"/>
+                    </pic:cNvPicPr>
+                  </pic:nvPicPr>
+                  <pic:blipFill>
+                    <a:blip r:embed="rId32"/>
+                    <a:stretch>
+                      <a:fillRect/>
+                    </a:stretch>
+                  </pic:blipFill>
+                  <pic:spPr bwMode="auto">
+                    <a:xfrm>
+                      <a:off x="0" y="0"/>
+                      <a:ext cx="1905000" cy="1524000"/>
+                    </a:xfrm>
+                    <a:prstGeom prst="rect">
+                      <a:avLst/>
+                    </a:prstGeom>
+                    <a:noFill/>
+                    <a:ln w="9525">
+                      <a:noFill/>
+                      <a:headEnd/>
+                      <a:tailEnd/>
+                    </a:ln>
+                  </pic:spPr>
+                </pic:pic>
+              </a:graphicData>
+            </a:graphic>
+          </wp:inline>
+        </w:drawing>
+      </w:r>
+      <w:r>
+        <w:drawing>
+          <wp:inline>
+            <wp:extent cx="1905000" cy="1524000"/>
+            <wp:effectExtent b="0" l="0" r="0" t="0"/>
+            <wp:docPr descr="" title="" id="1" name="Picture"/>
+            <a:graphic>
+              <a:graphicData uri="http://schemas.openxmlformats.org/drawingml/2006/picture">
+                <pic:pic>
+                  <pic:nvPicPr>
+                    <pic:cNvPr descr="ReasonTheme_files/figure-docx/unnamed-chunk-1-13.png" id="0" name="Picture"/>
+                    <pic:cNvPicPr>
+                      <a:picLocks noChangeArrowheads="1" noChangeAspect="1"/>
+                    </pic:cNvPicPr>
+                  </pic:nvPicPr>
+                  <pic:blipFill>
+                    <a:blip r:embed="rId33"/>
+                    <a:stretch>
+                      <a:fillRect/>
+                    </a:stretch>
+                  </pic:blipFill>
+                  <pic:spPr bwMode="auto">
+                    <a:xfrm>
+                      <a:off x="0" y="0"/>
+                      <a:ext cx="1905000" cy="1524000"/>
+                    </a:xfrm>
+                    <a:prstGeom prst="rect">
+                      <a:avLst/>
+                    </a:prstGeom>
+                    <a:noFill/>
+                    <a:ln w="9525">
+                      <a:noFill/>
+                      <a:headEnd/>
+                      <a:tailEnd/>
+                    </a:ln>
+                  </pic:spPr>
+                </pic:pic>
+              </a:graphicData>
+            </a:graphic>
+          </wp:inline>
+        </w:drawing>
+      </w:r>
+      <w:r>
+        <w:drawing>
+          <wp:inline>
+            <wp:extent cx="1905000" cy="1524000"/>
+            <wp:effectExtent b="0" l="0" r="0" t="0"/>
+            <wp:docPr descr="" title="" id="1" name="Picture"/>
+            <a:graphic>
+              <a:graphicData uri="http://schemas.openxmlformats.org/drawingml/2006/picture">
+                <pic:pic>
+                  <pic:nvPicPr>
+                    <pic:cNvPr descr="ReasonTheme_files/figure-docx/unnamed-chunk-1-14.png" id="0" name="Picture"/>
+                    <pic:cNvPicPr>
+                      <a:picLocks noChangeArrowheads="1" noChangeAspect="1"/>
+                    </pic:cNvPicPr>
+                  </pic:nvPicPr>
+                  <pic:blipFill>
+                    <a:blip r:embed="rId34"/>
+                    <a:stretch>
+                      <a:fillRect/>
+                    </a:stretch>
+                  </pic:blipFill>
+                  <pic:spPr bwMode="auto">
+                    <a:xfrm>
+                      <a:off x="0" y="0"/>
+                      <a:ext cx="1905000" cy="1524000"/>
+                    </a:xfrm>
+                    <a:prstGeom prst="rect">
+                      <a:avLst/>
+                    </a:prstGeom>
+                    <a:noFill/>
+                    <a:ln w="9525">
+                      <a:noFill/>
+                      <a:headEnd/>
+                      <a:tailEnd/>
+                    </a:ln>
+                  </pic:spPr>
+                </pic:pic>
+              </a:graphicData>
+            </a:graphic>
+          </wp:inline>
+        </w:drawing>
+      </w:r>
+      <w:r>
+        <w:drawing>
+          <wp:inline>
+            <wp:extent cx="1905000" cy="1524000"/>
+            <wp:effectExtent b="0" l="0" r="0" t="0"/>
+            <wp:docPr descr="" title="" id="1" name="Picture"/>
+            <a:graphic>
+              <a:graphicData uri="http://schemas.openxmlformats.org/drawingml/2006/picture">
+                <pic:pic>
+                  <pic:nvPicPr>
+                    <pic:cNvPr descr="ReasonTheme_files/figure-docx/unnamed-chunk-1-15.png" id="0" name="Picture"/>
+                    <pic:cNvPicPr>
+                      <a:picLocks noChangeArrowheads="1" noChangeAspect="1"/>
+                    </pic:cNvPicPr>
+                  </pic:nvPicPr>
+                  <pic:blipFill>
+                    <a:blip r:embed="rId35"/>
+                    <a:stretch>
+                      <a:fillRect/>
+                    </a:stretch>
+                  </pic:blipFill>
+                  <pic:spPr bwMode="auto">
+                    <a:xfrm>
+                      <a:off x="0" y="0"/>
+                      <a:ext cx="1905000" cy="1524000"/>
+                    </a:xfrm>
+                    <a:prstGeom prst="rect">
+                      <a:avLst/>
+                    </a:prstGeom>
+                    <a:noFill/>
+                    <a:ln w="9525">
+                      <a:noFill/>
+                      <a:headEnd/>
+                      <a:tailEnd/>
+                    </a:ln>
+                  </pic:spPr>
+                </pic:pic>
+              </a:graphicData>
+            </a:graphic>
+          </wp:inline>
+        </w:drawing>
+      </w:r>
     </w:p>
     <w:p>
       <w:pPr>
-        <w:pStyle w:val="Heading2"/>
-      </w:pPr>
-      <w:bookmarkStart w:id="29" w:name="including-plots"/>
-      <w:r>
-        <w:t xml:space="preserve">Including Plots</w:t>
-      </w:r>
-      <w:bookmarkEnd w:id="29"/>
+        <w:pStyle w:val="Heading1"/>
+      </w:pPr>
+      <w:bookmarkStart w:id="36" w:name="standardized-r-parameters"/>
+      <w:r>
+        <w:t xml:space="preserve">Standardized R parameters:</w:t>
+      </w:r>
+      <w:bookmarkEnd w:id="36"/>
     </w:p>
     <w:p>
       <w:pPr>
-        <w:pStyle w:val="Heading2"/>
-      </w:pPr>
-      <w:bookmarkStart w:id="30" w:name="standardized-font-calibri"/>
-      <w:r>
-        <w:t xml:space="preserve">Standardized Font:</w:t>
-      </w:r>
-      <w:r>
-        <w:t xml:space="preserve"> </w:t>
-      </w:r>
-      <w:r>
-        <w:t xml:space="preserve">“</w:t>
-      </w:r>
-      <w:r>
-        <w:t xml:space="preserve">Calibri</w:t>
-      </w:r>
-      <w:r>
-        <w:t xml:space="preserve">”</w:t>
-      </w:r>
-      <w:bookmarkEnd w:id="30"/>
+        <w:pStyle w:val="Heading3"/>
+      </w:pPr>
+      <w:bookmarkStart w:id="37" w:name="base-r-package-ggplot2-main-parts"/>
+      <w:r>
+        <w:t xml:space="preserve">Base R package: ggplot2 (main parts)</w:t>
+      </w:r>
+      <w:bookmarkEnd w:id="37"/>
     </w:p>
     <w:p>
       <w:pPr>
-        <w:pStyle w:val="Heading2"/>
-      </w:pPr>
-      <w:bookmarkStart w:id="31" w:name="standardized-graphics-ggpot"/>
-      <w:r>
-        <w:t xml:space="preserve">Standardized graphics: ggpot()</w:t>
-      </w:r>
-      <w:bookmarkEnd w:id="31"/>
+        <w:pStyle w:val="Compact"/>
+        <w:numPr>
+          <w:numId w:val="1001"/>
+          <w:ilvl w:val="0"/>
+        </w:numPr>
+      </w:pPr>
+      <w:r>
+        <w:t xml:space="preserve">geometry (ex: line, bar, point, text)</w:t>
+      </w:r>
     </w:p>
     <w:p>
       <w:pPr>
-        <w:pStyle w:val="Heading2"/>
-      </w:pPr>
-      <w:bookmarkStart w:id="32" w:name="standardized-theme-reasontheme"/>
-      <w:r>
-        <w:t xml:space="preserve">Standardized Theme: reasonTheme (</w:t>
-      </w:r>
-      <w:bookmarkEnd w:id="32"/>
+        <w:pStyle w:val="Compact"/>
+        <w:numPr>
+          <w:numId w:val="1001"/>
+          <w:ilvl w:val="0"/>
+        </w:numPr>
+      </w:pPr>
+      <w:r>
+        <w:t xml:space="preserve">scale (ex: x-axis, y-axis, color, shape)</w:t>
+      </w:r>
     </w:p>
     <w:p>
       <w:pPr>
-        <w:pStyle w:val="SourceCode"/>
-      </w:pPr>
-      <w:r>
-        <w:rPr>
-          <w:rStyle w:val="VerbatimChar"/>
-        </w:rPr>
-        <w:t xml:space="preserve">  ##Main elements: line/rectangle/text</w:t>
-      </w:r>
-      <w:r>
-        <w:br w:type="textWrapping"/>
-      </w:r>
-      <w:r>
-        <w:rPr>
-          <w:rStyle w:val="VerbatimChar"/>
-        </w:rPr>
-        <w:t xml:space="preserve">       line = ggplot2::element_line(</w:t>
-      </w:r>
-      <w:r>
-        <w:br w:type="textWrapping"/>
-      </w:r>
-      <w:r>
-        <w:rPr>
-          <w:rStyle w:val="VerbatimChar"/>
-        </w:rPr>
-        <w:t xml:space="preserve">         rect = ggplot2::element_rect(</w:t>
-      </w:r>
-      <w:r>
-        <w:br w:type="textWrapping"/>
-      </w:r>
-      <w:r>
-        <w:rPr>
-          <w:rStyle w:val="VerbatimChar"/>
-        </w:rPr>
-        <w:t xml:space="preserve">           text = ggplot2::element_text(</w:t>
-      </w:r>
-      <w:r>
-        <w:br w:type="textWrapping"/>
-      </w:r>
-      <w:r>
-        <w:rPr>
-          <w:rStyle w:val="VerbatimChar"/>
-        </w:rPr>
-        <w:t xml:space="preserve">    </w:t>
-      </w:r>
-      <w:r>
-        <w:br w:type="textWrapping"/>
-      </w:r>
-      <w:r>
-        <w:rPr>
-          <w:rStyle w:val="VerbatimChar"/>
-        </w:rPr>
-        <w:t xml:space="preserve">  ##Plot elements: title/subtitle/caption/background/margin</w:t>
-      </w:r>
-      <w:r>
-        <w:br w:type="textWrapping"/>
-      </w:r>
-      <w:r>
-        <w:rPr>
-          <w:rStyle w:val="VerbatimChar"/>
-        </w:rPr>
-        <w:t xml:space="preserve">             plot.title = ggplot2::element_text(</w:t>
-      </w:r>
-      <w:r>
-        <w:br w:type="textWrapping"/>
-      </w:r>
-      <w:r>
-        <w:rPr>
-          <w:rStyle w:val="VerbatimChar"/>
-        </w:rPr>
-        <w:t xml:space="preserve">                plot.subtitle = ggplot2::element_text(</w:t>
-      </w:r>
-      <w:r>
-        <w:br w:type="textWrapping"/>
-      </w:r>
-      <w:r>
-        <w:rPr>
-          <w:rStyle w:val="VerbatimChar"/>
-        </w:rPr>
-        <w:t xml:space="preserve">                  plot.caption = ggplot2::element_text(</w:t>
-      </w:r>
-      <w:r>
-        <w:br w:type="textWrapping"/>
-      </w:r>
-      <w:r>
-        <w:rPr>
-          <w:rStyle w:val="VerbatimChar"/>
-        </w:rPr>
-        <w:t xml:space="preserve">                    plot.background = </w:t>
-      </w:r>
-      <w:r>
-        <w:br w:type="textWrapping"/>
-      </w:r>
-      <w:r>
-        <w:rPr>
-          <w:rStyle w:val="VerbatimChar"/>
-        </w:rPr>
-        <w:t xml:space="preserve">                      plot.margin = </w:t>
-      </w:r>
-      <w:r>
-        <w:br w:type="textWrapping"/>
-      </w:r>
-      <w:r>
-        <w:rPr>
-          <w:rStyle w:val="VerbatimChar"/>
-        </w:rPr>
-        <w:t xml:space="preserve">                ###Adjustable: text(size, angle,face(bold), margin)</w:t>
-      </w:r>
-      <w:r>
-        <w:br w:type="textWrapping"/>
-      </w:r>
-      <w:r>
-        <w:rPr>
-          <w:rStyle w:val="VerbatimChar"/>
-        </w:rPr>
-        <w:t xml:space="preserve">                </w:t>
+        <w:pStyle w:val="Compact"/>
+        <w:numPr>
+          <w:numId w:val="1001"/>
+          <w:ilvl w:val="0"/>
+        </w:numPr>
+      </w:pPr>
+      <w:r>
+        <w:t xml:space="preserve">mapping of data to scales (ex: car type maps to the x-axis)</w:t>
       </w:r>
     </w:p>
     <w:p>
       <w:pPr>
-        <w:pStyle w:val="Heading2"/>
-      </w:pPr>
-      <w:bookmarkStart w:id="33" w:name="what-you-have-to-specify-in-ggplo"/>
-      <w:r>
-        <w:t xml:space="preserve">What you have to specify in ggplo():</w:t>
-      </w:r>
-      <w:bookmarkEnd w:id="33"/>
+        <w:pStyle w:val="Compact"/>
+        <w:numPr>
+          <w:numId w:val="1001"/>
+          <w:ilvl w:val="0"/>
+        </w:numPr>
+      </w:pPr>
+      <w:r>
+        <w:t xml:space="preserve">theme (ex: title font, caption color)</w:t>
+      </w:r>
     </w:p>
     <w:p>
       <w:pPr>
-        <w:pStyle w:val="FirstParagraph"/>
-      </w:pPr>
-      <w:r>
-        <w:t xml:space="preserve">##Data to graph</w:t>
-      </w:r>
-      <w:r>
-        <w:t xml:space="preserve"> </w:t>
-      </w:r>
-      <w:r>
-        <w:t xml:space="preserve">##Y-axis &amp; X-axis scales</w:t>
-      </w:r>
-      <w:r>
-        <w:t xml:space="preserve"> </w:t>
-      </w:r>
-      <w:r>
-        <w:t xml:space="preserve">##Title</w:t>
-      </w:r>
+        <w:pStyle w:val="Heading3"/>
+      </w:pPr>
+      <w:bookmarkStart w:id="38" w:name="base-font-calibri"/>
+      <w:r>
+        <w:t xml:space="preserve">Base Font:</w:t>
+      </w:r>
+      <w:r>
+        <w:t xml:space="preserve"> </w:t>
+      </w:r>
+      <w:r>
+        <w:t xml:space="preserve">“</w:t>
+      </w:r>
+      <w:r>
+        <w:t xml:space="preserve">Calibri</w:t>
+      </w:r>
+      <w:r>
+        <w:t xml:space="preserve">”</w:t>
+      </w:r>
+      <w:bookmarkEnd w:id="38"/>
     </w:p>
     <w:p>
       <w:pPr>
-        <w:pStyle w:val="Heading2"/>
-      </w:pPr>
-      <w:bookmarkStart w:id="34" w:name="original-mountain-of-debt-plot-using-deptplot-from-pensionviewr"/>
-      <w:r>
-        <w:t xml:space="preserve">Original Mountain of Debt Plot using deptPlot() from</w:t>
-      </w:r>
-      <w:r>
-        <w:t xml:space="preserve"> </w:t>
-      </w:r>
-      <w:r>
-        <w:rPr>
-          <w:rStyle w:val="VerbatimChar"/>
-        </w:rPr>
-        <w:t xml:space="preserve">pensionviewr</w:t>
-      </w:r>
-      <w:bookmarkEnd w:id="34"/>
+        <w:pStyle w:val="Heading3"/>
+      </w:pPr>
+      <w:bookmarkStart w:id="39" w:name="base-font-size-14.0"/>
+      <w:r>
+        <w:t xml:space="preserve">Base Font size: 14.0</w:t>
+      </w:r>
+      <w:bookmarkEnd w:id="39"/>
     </w:p>
     <w:p>
       <w:pPr>
+        <w:pStyle w:val="Heading3"/>
+      </w:pPr>
+      <w:bookmarkStart w:id="40" w:name="base-line-size-0.5"/>
+      <w:r>
+        <w:t xml:space="preserve">Base Line size: 0.5</w:t>
+      </w:r>
+      <w:bookmarkEnd w:id="40"/>
+    </w:p>
+    <w:p>
+      <w:pPr>
+        <w:pStyle w:val="Heading3"/>
+      </w:pPr>
+      <w:bookmarkStart w:id="41" w:name="base-theme-reasontheme"/>
+      <w:r>
+        <w:t xml:space="preserve">Base Theme: reasonTheme (</w:t>
+      </w:r>
+      <w:bookmarkEnd w:id="41"/>
+    </w:p>
+    <w:p>
+      <w:pPr>
+        <w:pStyle w:val="SourceCode"/>
+      </w:pPr>
+      <w:r>
+        <w:rPr>
+          <w:rStyle w:val="VerbatimChar"/>
+        </w:rPr>
+        <w:t xml:space="preserve"> #plot.title (size = base_size * 12 / 8.5, margin = ggplot2::margin(b = 10L))</w:t>
+      </w:r>
+      <w:r>
+        <w:br w:type="textWrapping"/>
+      </w:r>
+      <w:r>
+        <w:rPr>
+          <w:rStyle w:val="VerbatimChar"/>
+        </w:rPr>
+        <w:t xml:space="preserve"> #plot.margin (t = half_line,</w:t>
+      </w:r>
+      <w:r>
+        <w:br w:type="textWrapping"/>
+      </w:r>
+      <w:r>
+        <w:rPr>
+          <w:rStyle w:val="VerbatimChar"/>
+        </w:rPr>
+        <w:t xml:space="preserve">                              r = base_line_size * 24,</w:t>
+      </w:r>
+      <w:r>
+        <w:br w:type="textWrapping"/>
+      </w:r>
+      <w:r>
+        <w:rPr>
+          <w:rStyle w:val="VerbatimChar"/>
+        </w:rPr>
+        <w:t xml:space="preserve">                              b = half_line,</w:t>
+      </w:r>
+      <w:r>
+        <w:br w:type="textWrapping"/>
+      </w:r>
+      <w:r>
+        <w:rPr>
+          <w:rStyle w:val="VerbatimChar"/>
+        </w:rPr>
+        <w:t xml:space="preserve">                              l = half_line)</w:t>
+      </w:r>
+      <w:r>
+        <w:br w:type="textWrapping"/>
+      </w:r>
+      <w:r>
+        <w:rPr>
+          <w:rStyle w:val="VerbatimChar"/>
+        </w:rPr>
+        <w:t xml:space="preserve"> #axis.title(face = "bold", size = base_size)</w:t>
+      </w:r>
+      <w:r>
+        <w:br w:type="textWrapping"/>
+      </w:r>
+      <w:r>
+        <w:rPr>
+          <w:rStyle w:val="VerbatimChar"/>
+        </w:rPr>
+        <w:t xml:space="preserve"> #axis.title.x(margin = ggplot2::margin(t = 8L))</w:t>
+      </w:r>
+      <w:r>
+        <w:br w:type="textWrapping"/>
+      </w:r>
+      <w:r>
+        <w:rPr>
+          <w:rStyle w:val="VerbatimChar"/>
+        </w:rPr>
+        <w:t xml:space="preserve"> #axis.title.y(angle = 90L,margin = ggplot2::margin(r = 4L))</w:t>
+      </w:r>
+      <w:r>
+        <w:br w:type="textWrapping"/>
+      </w:r>
+      <w:r>
+        <w:rPr>
+          <w:rStyle w:val="VerbatimChar"/>
+        </w:rPr>
+        <w:t xml:space="preserve"> #axis.ticks.length(4L, "pt")</w:t>
+      </w:r>
+      <w:r>
+        <w:br w:type="textWrapping"/>
+      </w:r>
+      <w:r>
+        <w:rPr>
+          <w:rStyle w:val="VerbatimChar"/>
+        </w:rPr>
+        <w:t xml:space="preserve">  </w:t>
+      </w:r>
+      <w:r>
+        <w:br w:type="textWrapping"/>
+      </w:r>
+      <w:r>
+        <w:rPr>
+          <w:rStyle w:val="VerbatimChar"/>
+        </w:rPr>
+        <w:t xml:space="preserve">                </w:t>
+      </w:r>
+    </w:p>
+    <w:p>
+      <w:pPr>
+        <w:pStyle w:val="Heading3"/>
+      </w:pPr>
+      <w:bookmarkStart w:id="42" w:name="what-you-have-to-specify-in-ggplot-after-setting-reason-theme-when-you-graph-somthing-in-r"/>
+      <w:r>
+        <w:t xml:space="preserve">What you have to specify in ggplot(), after setting Reason theme, when you graph somthing in R:</w:t>
+      </w:r>
+      <w:bookmarkEnd w:id="42"/>
+    </w:p>
+    <w:p>
+      <w:pPr>
+        <w:pStyle w:val="Compact"/>
+        <w:numPr>
+          <w:numId w:val="1002"/>
+          <w:ilvl w:val="0"/>
+        </w:numPr>
+      </w:pPr>
+      <w:r>
+        <w:t xml:space="preserve">Data to use for the graph (data.frame)</w:t>
+      </w:r>
+    </w:p>
+    <w:p>
+      <w:pPr>
+        <w:pStyle w:val="Compact"/>
+        <w:numPr>
+          <w:numId w:val="1002"/>
+          <w:ilvl w:val="0"/>
+        </w:numPr>
+      </w:pPr>
+      <w:r>
+        <w:t xml:space="preserve">Y-axis &amp; X-axis scales (</w:t>
+      </w:r>
+      <w:r>
+        <w:rPr>
+          <w:rStyle w:val="VerbatimChar"/>
+        </w:rPr>
+        <w:t xml:space="preserve">ticks = n</w:t>
+      </w:r>
+      <w:r>
+        <w:t xml:space="preserve">)</w:t>
+      </w:r>
+    </w:p>
+    <w:p>
+      <w:pPr>
+        <w:pStyle w:val="Compact"/>
+        <w:numPr>
+          <w:numId w:val="1002"/>
+          <w:ilvl w:val="0"/>
+        </w:numPr>
+      </w:pPr>
+      <w:r>
+        <w:t xml:space="preserve">Y-axis &amp; X-axis limits (</w:t>
+      </w:r>
+      <w:r>
+        <w:rPr>
+          <w:rStyle w:val="VerbatimChar"/>
+        </w:rPr>
+        <w:t xml:space="preserve">limits = c(x,y)</w:t>
+      </w:r>
+      <w:r>
+        <w:t xml:space="preserve">)</w:t>
+      </w:r>
+    </w:p>
+    <w:p>
+      <w:pPr>
+        <w:pStyle w:val="Compact"/>
+        <w:numPr>
+          <w:numId w:val="1002"/>
+          <w:ilvl w:val="0"/>
+        </w:numPr>
+      </w:pPr>
+      <w:r>
+        <w:t xml:space="preserve">Colors (</w:t>
+      </w:r>
+      <w:r>
+        <w:rPr>
+          <w:rStyle w:val="VerbatimChar"/>
+        </w:rPr>
+        <w:t xml:space="preserve">color =</w:t>
+      </w:r>
+      <w:r>
+        <w:t xml:space="preserve"> </w:t>
+      </w:r>
+      <w:r>
+        <w:t xml:space="preserve">or</w:t>
+      </w:r>
+      <w:r>
+        <w:t xml:space="preserve"> </w:t>
+      </w:r>
+      <w:r>
+        <w:rPr>
+          <w:rStyle w:val="VerbatimChar"/>
+        </w:rPr>
+        <w:t xml:space="preserve">fill =</w:t>
+      </w:r>
+      <w:r>
+        <w:t xml:space="preserve">, using colors in</w:t>
+      </w:r>
+      <w:r>
+        <w:t xml:space="preserve"> </w:t>
+      </w:r>
+      <w:r>
+        <w:rPr>
+          <w:rStyle w:val="VerbatimChar"/>
+        </w:rPr>
+        <w:t xml:space="preserve">palette_reason</w:t>
+      </w:r>
+      <w:r>
+        <w:t xml:space="preserve">)</w:t>
+      </w:r>
+    </w:p>
+    <w:p>
+      <w:pPr>
+        <w:pStyle w:val="Compact"/>
+        <w:numPr>
+          <w:numId w:val="1002"/>
+          <w:ilvl w:val="0"/>
+        </w:numPr>
+      </w:pPr>
+      <w:r>
+        <w:t xml:space="preserve">Title (</w:t>
+      </w:r>
+      <w:r>
+        <w:rPr>
+          <w:rStyle w:val="VerbatimChar"/>
+        </w:rPr>
+        <w:t xml:space="preserve">ggtitle()</w:t>
+      </w:r>
+      <w:r>
+        <w:t xml:space="preserve">)</w:t>
+      </w:r>
+    </w:p>
+    <w:p>
+      <w:pPr>
+        <w:pStyle w:val="Heading2"/>
+      </w:pPr>
+      <w:bookmarkStart w:id="43" w:name="latest-mountain-of-debt-plot-using-deptplot-from-pensionviewr"/>
+      <w:r>
+        <w:t xml:space="preserve">Latest Mountain of Debt Plot using deptPlot() from</w:t>
+      </w:r>
+      <w:r>
+        <w:t xml:space="preserve"> </w:t>
+      </w:r>
+      <w:r>
+        <w:rPr>
+          <w:rStyle w:val="VerbatimChar"/>
+        </w:rPr>
+        <w:t xml:space="preserve">pensionviewr</w:t>
+      </w:r>
+      <w:bookmarkEnd w:id="43"/>
+    </w:p>
+    <w:p>
+      <w:pPr>
+        <w:pStyle w:val="Heading3"/>
+      </w:pPr>
+      <w:bookmarkStart w:id="44" w:name="modified-colors-ending-ticks-year-labels"/>
+      <w:r>
+        <w:t xml:space="preserve">Modified colors, ending ticks &amp; year labels</w:t>
+      </w:r>
+      <w:bookmarkEnd w:id="44"/>
+    </w:p>
+    <w:p>
+      <w:pPr>
         <w:pStyle w:val="CaptionedFigure"/>
+      </w:pPr>
+      <w:r>
+        <w:drawing>
+          <wp:inline>
+            <wp:extent cx="5334000" cy="4861875"/>
+            <wp:effectExtent b="0" l="0" r="0" t="0"/>
+            <wp:docPr descr="Latest Modified Debt Plot - PERSI" title="" id="1" name="Picture"/>
+            <a:graphic>
+              <a:graphicData uri="http://schemas.openxmlformats.org/drawingml/2006/picture">
+                <pic:pic>
+                  <pic:nvPicPr>
+                    <pic:cNvPr descr="PERSI.debptPlot2.jpeg" id="0" name="Picture"/>
+                    <pic:cNvPicPr>
+                      <a:picLocks noChangeArrowheads="1" noChangeAspect="1"/>
+                    </pic:cNvPicPr>
+                  </pic:nvPicPr>
+                  <pic:blipFill>
+                    <a:blip r:embed="rId45"/>
+                    <a:stretch>
+                      <a:fillRect/>
+                    </a:stretch>
+                  </pic:blipFill>
+                  <pic:spPr bwMode="auto">
+                    <a:xfrm>
+                      <a:off x="0" y="0"/>
+                      <a:ext cx="5334000" cy="4861875"/>
+                    </a:xfrm>
+                    <a:prstGeom prst="rect">
+                      <a:avLst/>
+                    </a:prstGeom>
+                    <a:noFill/>
+                    <a:ln w="9525">
+                      <a:noFill/>
+                      <a:headEnd/>
+                      <a:tailEnd/>
+                    </a:ln>
+                  </pic:spPr>
+                </pic:pic>
+              </a:graphicData>
+            </a:graphic>
+          </wp:inline>
+        </w:drawing>
+      </w:r>
+    </w:p>
+    <w:p>
+      <w:pPr>
+        <w:pStyle w:val="ImageCaption"/>
+      </w:pPr>
+      <w:r>
+        <w:t xml:space="preserve">Latest Modified Debt Plot - PERSI</w:t>
+      </w:r>
+    </w:p>
+    <w:p>
+      <w:pPr>
+        <w:pStyle w:val="Heading2"/>
+      </w:pPr>
+      <w:bookmarkStart w:id="46" w:name="original-mountain-of-debt-plot-using-deptplot-from-pensionviewr"/>
+      <w:r>
+        <w:t xml:space="preserve">Original Mountain of Debt Plot using deptPlot() from</w:t>
+      </w:r>
+      <w:r>
+        <w:t xml:space="preserve"> </w:t>
+      </w:r>
+      <w:r>
+        <w:rPr>
+          <w:rStyle w:val="VerbatimChar"/>
+        </w:rPr>
+        <w:t xml:space="preserve">pensionviewr</w:t>
+      </w:r>
+      <w:bookmarkEnd w:id="46"/>
+    </w:p>
+    <w:p>
+      <w:pPr>
+        <w:pStyle w:val="FirstParagraph"/>
       </w:pPr>
       <w:r>
         <w:drawing>
@@ -1607,7 +2660,7 @@
                     </pic:cNvPicPr>
                   </pic:nvPicPr>
                   <pic:blipFill>
-                    <a:blip r:embed="rId35"/>
+                    <a:blip r:embed="rId47"/>
                     <a:stretch>
                       <a:fillRect/>
                     </a:stretch>
@@ -1633,41 +2686,11 @@
           </wp:inline>
         </w:drawing>
       </w:r>
-    </w:p>
-    <w:p>
-      <w:pPr>
-        <w:pStyle w:val="ImageCaption"/>
-      </w:pPr>
-      <w:r>
-        <w:t xml:space="preserve">Original Debt Plot - PERSI</w:t>
-      </w:r>
-    </w:p>
-    <w:p>
-      <w:pPr>
-        <w:pStyle w:val="BodyText"/>
-      </w:pPr>
-      <w:r>
-        <w:t xml:space="preserve">##Latest Mountain of Debt Plot using deptPlot()</w:t>
-      </w:r>
-      <w:r>
-        <w:t xml:space="preserve"> </w:t>
-      </w:r>
-      <w:r>
-        <w:t xml:space="preserve">## Modified colors &amp; year labels</w:t>
-      </w:r>
-      <w:r>
-        <w:t xml:space="preserve"> </w:t>
-      </w:r>
-      <w:r>
-        <w:t xml:space="preserve">Latest Modified Debt Plot - PERSI</w:t>
-      </w:r>
-    </w:p>
-    <w:p>
-      <w:pPr>
-        <w:pStyle w:val="BodyText"/>
-      </w:pPr>
-      <w:r>
-        <w:t xml:space="preserve">Note that the</w:t>
+      <w:r>
+        <w:t xml:space="preserve"> </w:t>
+      </w:r>
+      <w:r>
+        <w:t xml:space="preserve">## Modified linePlot() from</w:t>
       </w:r>
       <w:r>
         <w:t xml:space="preserve"> </w:t>
@@ -1676,13 +2699,55 @@
         <w:rPr>
           <w:rStyle w:val="VerbatimChar"/>
         </w:rPr>
-        <w:t xml:space="preserve">echo = FALSE</w:t>
-      </w:r>
-      <w:r>
-        <w:t xml:space="preserve"> </w:t>
-      </w:r>
-      <w:r>
-        <w:t xml:space="preserve">parameter was added to the code chunk to prevent printing of the R code that generated the plot.</w:t>
+        <w:t xml:space="preserve">pensionviewr</w:t>
+      </w:r>
+      <w:r>
+        <w:t xml:space="preserve">(added variables, color palette, and moved legends)</w:t>
+      </w:r>
+      <w:r>
+        <w:t xml:space="preserve"> </w:t>
+      </w:r>
+      <w:r>
+        <w:drawing>
+          <wp:inline>
+            <wp:extent cx="5334000" cy="3554577"/>
+            <wp:effectExtent b="0" l="0" r="0" t="0"/>
+            <wp:docPr descr="Updated Inv.returns Graph - PERSI" title="" id="1" name="Picture"/>
+            <a:graphic>
+              <a:graphicData uri="http://schemas.openxmlformats.org/drawingml/2006/picture">
+                <pic:pic>
+                  <pic:nvPicPr>
+                    <pic:cNvPr descr="graphs/Inv.Returns.PERSI.png" id="0" name="Picture"/>
+                    <pic:cNvPicPr>
+                      <a:picLocks noChangeArrowheads="1" noChangeAspect="1"/>
+                    </pic:cNvPicPr>
+                  </pic:nvPicPr>
+                  <pic:blipFill>
+                    <a:blip r:embed="rId48"/>
+                    <a:stretch>
+                      <a:fillRect/>
+                    </a:stretch>
+                  </pic:blipFill>
+                  <pic:spPr bwMode="auto">
+                    <a:xfrm>
+                      <a:off x="0" y="0"/>
+                      <a:ext cx="5334000" cy="3554577"/>
+                    </a:xfrm>
+                    <a:prstGeom prst="rect">
+                      <a:avLst/>
+                    </a:prstGeom>
+                    <a:noFill/>
+                    <a:ln w="9525">
+                      <a:noFill/>
+                      <a:headEnd/>
+                      <a:tailEnd/>
+                    </a:ln>
+                  </pic:spPr>
+                </pic:pic>
+              </a:graphicData>
+            </a:graphic>
+          </wp:inline>
+        </w:drawing>
       </w:r>
     </w:p>
     <w:sectPr/>
@@ -1921,11 +2986,120 @@
       </w:pPr>
     </w:lvl>
   </w:abstractNum>
+  <w:abstractNum w:abstractNumId="991">
+    <w:nsid w:val="ea454b4c"/>
+    <w:multiLevelType w:val="multilevel"/>
+    <w:lvl w:ilvl="0">
+      <w:numFmt w:val="bullet"/>
+      <w:lvlText w:val="•"/>
+      <w:lvlJc w:val="left"/>
+      <w:pPr>
+        <w:tabs>
+          <w:tab w:val="num" w:pos="0"/>
+        </w:tabs>
+        <w:ind w:left="480" w:hanging="480"/>
+      </w:pPr>
+    </w:lvl>
+    <w:lvl w:ilvl="1">
+      <w:numFmt w:val="bullet"/>
+      <w:lvlText w:val="–"/>
+      <w:lvlJc w:val="left"/>
+      <w:pPr>
+        <w:tabs>
+          <w:tab w:val="num" w:pos="720"/>
+        </w:tabs>
+        <w:ind w:left="1200" w:hanging="480"/>
+      </w:pPr>
+    </w:lvl>
+    <w:lvl w:ilvl="2">
+      <w:numFmt w:val="bullet"/>
+      <w:lvlText w:val="•"/>
+      <w:lvlJc w:val="left"/>
+      <w:pPr>
+        <w:tabs>
+          <w:tab w:val="num" w:pos="1440"/>
+        </w:tabs>
+        <w:ind w:left="1920" w:hanging="480"/>
+      </w:pPr>
+    </w:lvl>
+    <w:lvl w:ilvl="3">
+      <w:numFmt w:val="bullet"/>
+      <w:lvlText w:val="–"/>
+      <w:lvlJc w:val="left"/>
+      <w:pPr>
+        <w:tabs>
+          <w:tab w:val="num" w:pos="2160"/>
+        </w:tabs>
+        <w:ind w:left="2640" w:hanging="480"/>
+      </w:pPr>
+    </w:lvl>
+    <w:lvl w:ilvl="4">
+      <w:numFmt w:val="bullet"/>
+      <w:lvlText w:val="•"/>
+      <w:lvlJc w:val="left"/>
+      <w:pPr>
+        <w:tabs>
+          <w:tab w:val="num" w:pos="2880"/>
+        </w:tabs>
+        <w:ind w:left="3360" w:hanging="480"/>
+      </w:pPr>
+    </w:lvl>
+    <w:lvl w:ilvl="5">
+      <w:numFmt w:val="bullet"/>
+      <w:lvlText w:val="–"/>
+      <w:lvlJc w:val="left"/>
+      <w:pPr>
+        <w:tabs>
+          <w:tab w:val="num" w:pos="3600"/>
+        </w:tabs>
+        <w:ind w:left="4080" w:hanging="480"/>
+      </w:pPr>
+    </w:lvl>
+    <w:lvl w:ilvl="6">
+      <w:numFmt w:val="bullet"/>
+      <w:lvlText w:val="•"/>
+      <w:lvlJc w:val="left"/>
+      <w:pPr>
+        <w:tabs>
+          <w:tab w:val="num" w:pos="4320"/>
+        </w:tabs>
+        <w:ind w:left="4800" w:hanging="480"/>
+      </w:pPr>
+    </w:lvl>
+    <w:lvl w:ilvl="7">
+      <w:numFmt w:val="bullet"/>
+      <w:lvlText w:val="–"/>
+      <w:lvlJc w:val="left"/>
+      <w:pPr>
+        <w:tabs>
+          <w:tab w:val="num" w:pos="5040"/>
+        </w:tabs>
+        <w:ind w:left="5520" w:hanging="480"/>
+      </w:pPr>
+    </w:lvl>
+    <w:lvl w:ilvl="8">
+      <w:numFmt w:val="bullet"/>
+      <w:lvlText w:val="•"/>
+      <w:lvlJc w:val="left"/>
+      <w:pPr>
+        <w:tabs>
+          <w:tab w:val="num" w:pos="5760"/>
+        </w:tabs>
+        <w:ind w:left="6240" w:hanging="480"/>
+      </w:pPr>
+    </w:lvl>
+  </w:abstractNum>
   <w:num w:numId="1000">
     <w:abstractNumId w:val="990"/>
   </w:num>
   <w:num w:numId="1000">
     <w:abstractNumId w:val="990"/>
+  </w:num>
+  <w:num w:numId="1001">
+    <w:abstractNumId w:val="991"/>
+  </w:num>
+  <w:num w:numId="1002">
+    <w:abstractNumId w:val="991"/>
   </w:num>
 </w:numbering>
 </file>

</xml_diff>